<commit_message>
finish converting slides and update worksheets
</commit_message>
<xml_diff>
--- a/newtogroovy/gradlebasics/worksheets/GradleExercises.docx
+++ b/newtogroovy/gradlebasics/worksheets/GradleExercises.docx
@@ -10,10 +10,6 @@
     <w:p>
       <w:pPr>
         <w:pStyle w:val="Default"/>
-        <w:rPr>
-          <w:sz w:val="22"/>
-          <w:szCs w:val="22"/>
-        </w:rPr>
       </w:pPr>
       <w:r>
         <w:rPr>
@@ -22,38 +18,17 @@
           <w:rtl w:val="0"/>
           <w:lang w:val="en-US"/>
         </w:rPr>
-        <w:t>Gradle</w:t>
-      </w:r>
-      <w:r>
-        <w:rPr>
-          <w:sz w:val="32"/>
-          <w:szCs w:val="32"/>
-          <w:rtl w:val="0"/>
-          <w:lang w:val="en-US"/>
-        </w:rPr>
-        <w:t xml:space="preserve"> Exercises</w:t>
+        <w:t>Gradle Exercises</w:t>
       </w:r>
     </w:p>
     <w:p>
       <w:pPr>
         <w:pStyle w:val="Default"/>
-        <w:rPr>
-          <w:b w:val="1"/>
-          <w:bCs w:val="1"/>
-          <w:sz w:val="28"/>
-          <w:szCs w:val="28"/>
-        </w:rPr>
       </w:pPr>
     </w:p>
     <w:p>
       <w:pPr>
         <w:pStyle w:val="Default"/>
-        <w:rPr>
-          <w:b w:val="1"/>
-          <w:bCs w:val="1"/>
-          <w:sz w:val="28"/>
-          <w:szCs w:val="28"/>
-        </w:rPr>
       </w:pPr>
       <w:r>
         <w:rPr>
@@ -70,10 +45,6 @@
     <w:p>
       <w:pPr>
         <w:pStyle w:val="Default"/>
-        <w:rPr>
-          <w:sz w:val="22"/>
-          <w:szCs w:val="22"/>
-        </w:rPr>
       </w:pPr>
     </w:p>
     <w:p>
@@ -83,10 +54,14 @@
           <w:ilvl w:val="0"/>
           <w:numId w:val="2"/>
         </w:numPr>
+        <w:rPr>
+          <w:lang w:val="en-US"/>
+        </w:rPr>
       </w:pPr>
       <w:r>
         <w:rPr>
           <w:rtl w:val="0"/>
+          <w:lang w:val="en-US"/>
         </w:rPr>
         <w:t>Take the gradle file and add the codenarc plugin</w:t>
       </w:r>
@@ -98,10 +73,14 @@
           <w:ilvl w:val="0"/>
           <w:numId w:val="2"/>
         </w:numPr>
+        <w:rPr>
+          <w:lang w:val="en-US"/>
+        </w:rPr>
       </w:pPr>
       <w:r>
         <w:rPr>
           <w:rtl w:val="0"/>
+          <w:lang w:val="en-US"/>
         </w:rPr>
         <w:t>Add an extra line to the example class file</w:t>
       </w:r>
@@ -113,10 +92,14 @@
           <w:ilvl w:val="0"/>
           <w:numId w:val="2"/>
         </w:numPr>
+        <w:rPr>
+          <w:lang w:val="en-US"/>
+        </w:rPr>
       </w:pPr>
       <w:r>
         <w:rPr>
           <w:rtl w:val="0"/>
+          <w:lang w:val="en-US"/>
         </w:rPr>
         <w:t>Run the check task and verify the report failure(s)</w:t>
       </w:r>
@@ -128,10 +111,14 @@
           <w:ilvl w:val="0"/>
           <w:numId w:val="2"/>
         </w:numPr>
+        <w:rPr>
+          <w:lang w:val="en-US"/>
+        </w:rPr>
       </w:pPr>
       <w:r>
         <w:rPr>
           <w:rtl w:val="0"/>
+          <w:lang w:val="en-US"/>
         </w:rPr>
         <w:t>Correct any violations</w:t>
       </w:r>
@@ -143,10 +130,14 @@
           <w:ilvl w:val="0"/>
           <w:numId w:val="2"/>
         </w:numPr>
+        <w:rPr>
+          <w:lang w:val="en-US"/>
+        </w:rPr>
       </w:pPr>
       <w:r>
         <w:rPr>
           <w:rtl w:val="0"/>
+          <w:lang w:val="en-US"/>
         </w:rPr>
         <w:t>Add another class to the example and a test.</w:t>
       </w:r>
@@ -158,404 +149,16 @@
           <w:ilvl w:val="0"/>
           <w:numId w:val="2"/>
         </w:numPr>
+        <w:rPr>
+          <w:lang w:val="en-US"/>
+        </w:rPr>
       </w:pPr>
       <w:r>
         <w:rPr>
           <w:rtl w:val="0"/>
+          <w:lang w:val="en-US"/>
         </w:rPr>
         <w:t>Once the build passes, check in to github.</w:t>
-      </w:r>
-      <w:r>
-        <w:br w:type="page"/>
-      </w:r>
-    </w:p>
-    <w:p>
-      <w:pPr>
-        <w:pStyle w:val="Default"/>
-        <w:rPr>
-          <w:sz w:val="22"/>
-          <w:szCs w:val="22"/>
-        </w:rPr>
-      </w:pPr>
-      <w:r>
-        <w:rPr>
-          <w:sz w:val="22"/>
-          <w:szCs w:val="22"/>
-          <w:rtl w:val="0"/>
-          <w:lang w:val="en-US"/>
-        </w:rPr>
-        <w:t xml:space="preserve">Exercise Solutions </w:t>
-      </w:r>
-    </w:p>
-    <w:p>
-      <w:pPr>
-        <w:pStyle w:val="Default"/>
-        <w:rPr>
-          <w:sz w:val="22"/>
-          <w:szCs w:val="22"/>
-        </w:rPr>
-      </w:pPr>
-      <w:r>
-        <w:rPr>
-          <w:sz w:val="22"/>
-          <w:szCs w:val="22"/>
-          <w:rtl w:val="0"/>
-          <w:lang w:val="en-US"/>
-        </w:rPr>
-        <w:t xml:space="preserve">1.) </w:t>
-      </w:r>
-    </w:p>
-    <w:p>
-      <w:pPr>
-        <w:pStyle w:val="Default"/>
-        <w:ind w:left="720" w:firstLine="0"/>
-        <w:rPr>
-          <w:sz w:val="22"/>
-          <w:szCs w:val="22"/>
-        </w:rPr>
-      </w:pPr>
-      <w:r>
-        <w:rPr>
-          <w:sz w:val="22"/>
-          <w:szCs w:val="22"/>
-          <w:rtl w:val="0"/>
-          <w:lang w:val="en-US"/>
-        </w:rPr>
-        <w:t xml:space="preserve">def myFile = new File('myscores.csv') </w:t>
-      </w:r>
-    </w:p>
-    <w:p>
-      <w:pPr>
-        <w:pStyle w:val="Default"/>
-        <w:ind w:left="720" w:firstLine="0"/>
-        <w:rPr>
-          <w:sz w:val="22"/>
-          <w:szCs w:val="22"/>
-        </w:rPr>
-      </w:pPr>
-      <w:r>
-        <w:rPr>
-          <w:sz w:val="22"/>
-          <w:szCs w:val="22"/>
-          <w:rtl w:val="0"/>
-          <w:lang w:val="en-US"/>
-        </w:rPr>
-        <w:t xml:space="preserve">myFile.write(['Minnesota Wild',4,1,'Chicago Blackhawks'].join(',')+ '\n') </w:t>
-      </w:r>
-    </w:p>
-    <w:p>
-      <w:pPr>
-        <w:pStyle w:val="Default"/>
-        <w:ind w:left="720" w:firstLine="0"/>
-        <w:rPr>
-          <w:sz w:val="22"/>
-          <w:szCs w:val="22"/>
-        </w:rPr>
-      </w:pPr>
-      <w:r>
-        <w:rPr>
-          <w:sz w:val="22"/>
-          <w:szCs w:val="22"/>
-          <w:rtl w:val="0"/>
-          <w:lang w:val="en-US"/>
-        </w:rPr>
-        <w:t xml:space="preserve">myFile.append(['NJ Devils',3,2,'Philadelphia Flyers'].join(',')+'\n') </w:t>
-      </w:r>
-    </w:p>
-    <w:p>
-      <w:pPr>
-        <w:pStyle w:val="Default"/>
-        <w:ind w:left="720" w:firstLine="0"/>
-        <w:rPr>
-          <w:sz w:val="22"/>
-          <w:szCs w:val="22"/>
-        </w:rPr>
-      </w:pPr>
-      <w:r>
-        <w:rPr>
-          <w:sz w:val="22"/>
-          <w:szCs w:val="22"/>
-          <w:rtl w:val="0"/>
-          <w:lang w:val="en-US"/>
-        </w:rPr>
-        <w:t xml:space="preserve">myFile.append(['LA Kings',0,3,'Winnipeg Jets'].join(',')+'\n') </w:t>
-      </w:r>
-    </w:p>
-    <w:p>
-      <w:pPr>
-        <w:pStyle w:val="Default"/>
-        <w:ind w:left="720" w:firstLine="0"/>
-        <w:rPr>
-          <w:sz w:val="22"/>
-          <w:szCs w:val="22"/>
-        </w:rPr>
-      </w:pPr>
-      <w:r>
-        <w:rPr>
-          <w:sz w:val="22"/>
-          <w:szCs w:val="22"/>
-          <w:rtl w:val="0"/>
-          <w:lang w:val="en-US"/>
-        </w:rPr>
-        <w:t xml:space="preserve">myFile.append(['NY Rangers',3,3,'NY Islanders'].join(',')+'\n') </w:t>
-      </w:r>
-    </w:p>
-    <w:p>
-      <w:pPr>
-        <w:pStyle w:val="Default"/>
-        <w:rPr>
-          <w:sz w:val="22"/>
-          <w:szCs w:val="22"/>
-        </w:rPr>
-      </w:pPr>
-      <w:r>
-        <w:rPr>
-          <w:sz w:val="22"/>
-          <w:szCs w:val="22"/>
-          <w:rtl w:val="0"/>
-          <w:lang w:val="en-US"/>
-        </w:rPr>
-        <w:t xml:space="preserve">2.) </w:t>
-      </w:r>
-    </w:p>
-    <w:p>
-      <w:pPr>
-        <w:pStyle w:val="Default"/>
-        <w:ind w:left="720" w:firstLine="0"/>
-        <w:rPr>
-          <w:sz w:val="22"/>
-          <w:szCs w:val="22"/>
-        </w:rPr>
-      </w:pPr>
-      <w:r>
-        <w:rPr>
-          <w:sz w:val="22"/>
-          <w:szCs w:val="22"/>
-          <w:rtl w:val="0"/>
-          <w:lang w:val="en-US"/>
-        </w:rPr>
-        <w:t xml:space="preserve">def myFile = new File('myscores.csv') </w:t>
-      </w:r>
-    </w:p>
-    <w:p>
-      <w:pPr>
-        <w:pStyle w:val="Default"/>
-        <w:ind w:left="720" w:firstLine="0"/>
-        <w:rPr>
-          <w:sz w:val="22"/>
-          <w:szCs w:val="22"/>
-        </w:rPr>
-      </w:pPr>
-      <w:r>
-        <w:rPr>
-          <w:sz w:val="22"/>
-          <w:szCs w:val="22"/>
-          <w:rtl w:val="0"/>
-          <w:lang w:val="en-US"/>
-        </w:rPr>
-        <w:t xml:space="preserve">myFile.eachLine { line -&gt; </w:t>
-      </w:r>
-    </w:p>
-    <w:p>
-      <w:pPr>
-        <w:pStyle w:val="Default"/>
-        <w:ind w:left="1440" w:firstLine="0"/>
-        <w:rPr>
-          <w:sz w:val="22"/>
-          <w:szCs w:val="22"/>
-        </w:rPr>
-      </w:pPr>
-      <w:r>
-        <w:rPr>
-          <w:sz w:val="22"/>
-          <w:szCs w:val="22"/>
-          <w:rtl w:val="0"/>
-          <w:lang w:val="en-US"/>
-        </w:rPr>
-        <w:t xml:space="preserve">def lineElements = line.split(',') </w:t>
-      </w:r>
-    </w:p>
-    <w:p>
-      <w:pPr>
-        <w:pStyle w:val="Default"/>
-        <w:ind w:left="1440" w:firstLine="0"/>
-        <w:rPr>
-          <w:sz w:val="22"/>
-          <w:szCs w:val="22"/>
-        </w:rPr>
-      </w:pPr>
-      <w:r>
-        <w:rPr>
-          <w:sz w:val="22"/>
-          <w:szCs w:val="22"/>
-          <w:rtl w:val="0"/>
-          <w:lang w:val="en-US"/>
-        </w:rPr>
-        <w:t xml:space="preserve">if(lineElements[1] &gt; lineElements[2]){ </w:t>
-      </w:r>
-    </w:p>
-    <w:p>
-      <w:pPr>
-        <w:pStyle w:val="Default"/>
-        <w:ind w:left="1440" w:firstLine="720"/>
-        <w:rPr>
-          <w:sz w:val="22"/>
-          <w:szCs w:val="22"/>
-        </w:rPr>
-      </w:pPr>
-      <w:r>
-        <w:rPr>
-          <w:sz w:val="22"/>
-          <w:szCs w:val="22"/>
-          <w:rtl w:val="0"/>
-          <w:lang w:val="en-US"/>
-        </w:rPr>
-        <w:t xml:space="preserve">println lineElements[0] </w:t>
-      </w:r>
-    </w:p>
-    <w:p>
-      <w:pPr>
-        <w:pStyle w:val="Default"/>
-        <w:ind w:left="1440" w:firstLine="0"/>
-        <w:rPr>
-          <w:sz w:val="22"/>
-          <w:szCs w:val="22"/>
-        </w:rPr>
-      </w:pPr>
-      <w:r>
-        <w:rPr>
-          <w:sz w:val="22"/>
-          <w:szCs w:val="22"/>
-          <w:rtl w:val="0"/>
-          <w:lang w:val="en-US"/>
-        </w:rPr>
-        <w:t xml:space="preserve">} else if (lineElements[1] &lt; lineElements[2]) { </w:t>
-      </w:r>
-    </w:p>
-    <w:p>
-      <w:pPr>
-        <w:pStyle w:val="Default"/>
-        <w:ind w:left="1440" w:firstLine="720"/>
-        <w:rPr>
-          <w:sz w:val="22"/>
-          <w:szCs w:val="22"/>
-        </w:rPr>
-      </w:pPr>
-      <w:r>
-        <w:rPr>
-          <w:sz w:val="22"/>
-          <w:szCs w:val="22"/>
-          <w:rtl w:val="0"/>
-          <w:lang w:val="en-US"/>
-        </w:rPr>
-        <w:t xml:space="preserve">println lineElements[3] </w:t>
-      </w:r>
-    </w:p>
-    <w:p>
-      <w:pPr>
-        <w:pStyle w:val="Default"/>
-        <w:ind w:left="1440" w:firstLine="0"/>
-        <w:rPr>
-          <w:sz w:val="22"/>
-          <w:szCs w:val="22"/>
-        </w:rPr>
-      </w:pPr>
-      <w:r>
-        <w:rPr>
-          <w:sz w:val="22"/>
-          <w:szCs w:val="22"/>
-          <w:rtl w:val="0"/>
-          <w:lang w:val="en-US"/>
-        </w:rPr>
-        <w:t xml:space="preserve">} else if (lineElements[1] == lineElements[2]) { </w:t>
-      </w:r>
-    </w:p>
-    <w:p>
-      <w:pPr>
-        <w:pStyle w:val="Default"/>
-        <w:ind w:left="1440" w:firstLine="720"/>
-        <w:rPr>
-          <w:sz w:val="22"/>
-          <w:szCs w:val="22"/>
-        </w:rPr>
-      </w:pPr>
-      <w:r>
-        <w:rPr>
-          <w:sz w:val="22"/>
-          <w:szCs w:val="22"/>
-          <w:rtl w:val="0"/>
-          <w:lang w:val="en-US"/>
-        </w:rPr>
-        <w:t xml:space="preserve">println 'tie' </w:t>
-      </w:r>
-    </w:p>
-    <w:p>
-      <w:pPr>
-        <w:pStyle w:val="Default"/>
-        <w:ind w:left="1440" w:firstLine="0"/>
-        <w:rPr>
-          <w:sz w:val="22"/>
-          <w:szCs w:val="22"/>
-        </w:rPr>
-      </w:pPr>
-      <w:r>
-        <w:rPr>
-          <w:sz w:val="22"/>
-          <w:szCs w:val="22"/>
-          <w:rtl w:val="0"/>
-          <w:lang w:val="en-US"/>
-        </w:rPr>
-        <w:t xml:space="preserve">} else { </w:t>
-      </w:r>
-    </w:p>
-    <w:p>
-      <w:pPr>
-        <w:pStyle w:val="Default"/>
-        <w:ind w:left="1440" w:firstLine="720"/>
-        <w:rPr>
-          <w:sz w:val="22"/>
-          <w:szCs w:val="22"/>
-        </w:rPr>
-      </w:pPr>
-      <w:r>
-        <w:rPr>
-          <w:sz w:val="22"/>
-          <w:szCs w:val="22"/>
-          <w:rtl w:val="0"/>
-          <w:lang w:val="en-US"/>
-        </w:rPr>
-        <w:t xml:space="preserve">println 'invalid scoring' </w:t>
-      </w:r>
-    </w:p>
-    <w:p>
-      <w:pPr>
-        <w:pStyle w:val="Default"/>
-        <w:ind w:left="1440" w:firstLine="0"/>
-        <w:rPr>
-          <w:sz w:val="22"/>
-          <w:szCs w:val="22"/>
-        </w:rPr>
-      </w:pPr>
-      <w:r>
-        <w:rPr>
-          <w:sz w:val="22"/>
-          <w:szCs w:val="22"/>
-          <w:rtl w:val="0"/>
-          <w:lang w:val="en-US"/>
-        </w:rPr>
-        <w:t xml:space="preserve">} </w:t>
-      </w:r>
-    </w:p>
-    <w:p>
-      <w:pPr>
-        <w:pStyle w:val="Body A"/>
-        <w:ind w:left="720" w:firstLine="0"/>
-      </w:pPr>
-      <w:r>
-        <w:rPr>
-          <w:rtl w:val="0"/>
-        </w:rPr>
-        <w:t>}</w:t>
       </w:r>
     </w:p>
     <w:sectPr>

</xml_diff>